<commit_message>
Fixed US2 document errors
</commit_message>
<xml_diff>
--- a/Documents/US Documentation/US 2.docx
+++ b/Documents/US Documentation/US 2.docx
@@ -93,15 +93,7 @@
           <w:b w:val="0"/>
           <w:color w:val="000000"/>
         </w:rPr>
-        <w:t xml:space="preserve"> What does the client mean when he says "to obta</w:t>
-      </w:r>
-      <w:r>
-        <w:rPr>
-          <w:rFonts w:ascii="Cambria" w:eastAsia="Cambria" w:hAnsi="Cambria" w:cs="Cambria"/>
-          <w:b w:val="0"/>
-          <w:color w:val="000000"/>
-        </w:rPr>
-        <w:t>in information about the language in which the text was written"?</w:t>
+        <w:t xml:space="preserve"> What does the client mean when he says "to obtain information about the language in which the text was written"?</w:t>
       </w:r>
       <w:r>
         <w:rPr>
@@ -180,13 +172,7 @@
         <w:rPr>
           <w:color w:val="000000"/>
         </w:rPr>
-        <w:t>Does not exist a l</w:t>
-      </w:r>
-      <w:r>
-        <w:rPr>
-          <w:color w:val="000000"/>
-        </w:rPr>
-        <w:t>imit.</w:t>
+        <w:t>Does not exist a limit.</w:t>
       </w:r>
     </w:p>
     <w:p>
@@ -298,13 +284,7 @@
         <w:rPr>
           <w:color w:val="000000"/>
         </w:rPr>
-        <w:t xml:space="preserve">This question has already been asked. Since you are being </w:t>
-      </w:r>
-      <w:r>
-        <w:rPr>
-          <w:color w:val="000000"/>
-        </w:rPr>
-        <w:t>so insistent, consider the maximum limit of 5 minutes.</w:t>
+        <w:t>This question has already been asked. Since you are being so insistent, consider the maximum limit of 5 minutes.</w:t>
       </w:r>
     </w:p>
     <w:p>
@@ -377,13 +357,7 @@
         <w:rPr>
           <w:color w:val="000000"/>
         </w:rPr>
-        <w:t>- The analysis of the text must be performed as</w:t>
-      </w:r>
-      <w:r>
-        <w:rPr>
-          <w:color w:val="000000"/>
-        </w:rPr>
-        <w:t>ynchronously so that the user is not left waiting for the analysis to be completed</w:t>
+        <w:t>- The analysis of the text must be performed asynchronously so that the user is not left waiting for the analysis to be completed</w:t>
       </w:r>
     </w:p>
     <w:p>
@@ -404,13 +378,7 @@
         <w:rPr>
           <w:color w:val="000000"/>
         </w:rPr>
-        <w:t>- For language identification services, client suggests the use of dictionaries from the Aspell project and the Lucene project and the use of the concepts of similarity betw</w:t>
-      </w:r>
-      <w:r>
-        <w:rPr>
-          <w:color w:val="000000"/>
-        </w:rPr>
-        <w:t>een documents.</w:t>
+        <w:t>- For language identification services, client suggests the use of dictionaries from the Aspell project and the Lucene project and the use of the concepts of similarity between documents.</w:t>
       </w:r>
     </w:p>
     <w:p>
@@ -490,10 +458,7 @@
         <w:spacing w:before="180" w:after="180"/>
       </w:pPr>
       <w:r>
-        <w:t>To be able to create a task, a user must provide a valid text url t</w:t>
-      </w:r>
-      <w:r>
-        <w:t>hat is not contained in the BlackList. For that reason, the url must always be compared to all the elements in that list to make sure it has permission to continue to the language detection analysis.</w:t>
+        <w:t>To be able to create a task, a user must provide a valid text url that is not contained in the BlackList. For that reason, the url must always be compared to all the elements in that list to make sure it has permission to continue to the language detection analysis.</w:t>
       </w:r>
     </w:p>
     <w:p>
@@ -514,13 +479,7 @@
         <w:rPr>
           <w:color w:val="000000"/>
         </w:rPr>
-        <w:t xml:space="preserve">It is also always necessary for the user to send a time </w:t>
-      </w:r>
-      <w:r>
-        <w:rPr>
-          <w:color w:val="000000"/>
-        </w:rPr>
-        <w:t>limit (timeout) for the analysis of the language. This time should be between 1 and 5 minutes.</w:t>
+        <w:t>It is also always necessary for the user to send a time limit (timeout) for the analysis of the language. This time should be between 1 and 5 minutes.</w:t>
       </w:r>
     </w:p>
     <w:p>
@@ -655,10 +614,7 @@
       <w:bookmarkStart w:id="8" w:name="bookmark=id.2s8eyo1" w:colFirst="0" w:colLast="0"/>
       <w:bookmarkEnd w:id="8"/>
       <w:r>
-        <w:t>2.1. Relevant Domain M</w:t>
-      </w:r>
-      <w:r>
-        <w:t>odel Excerpt</w:t>
+        <w:t>2.1. Relevant Domain Model Excerpt</w:t>
       </w:r>
     </w:p>
     <w:p>
@@ -680,10 +636,10 @@
           <w:noProof/>
         </w:rPr>
         <w:drawing>
-          <wp:inline distT="0" distB="0" distL="0" distR="0" wp14:anchorId="5B956B7D" wp14:editId="15A5A48A">
-            <wp:extent cx="5943600" cy="3785870"/>
-            <wp:effectExtent l="0" t="0" r="0" b="5080"/>
-            <wp:docPr id="2" name="Gráfico 2"/>
+          <wp:inline distT="0" distB="0" distL="0" distR="0" wp14:anchorId="12F201CE" wp14:editId="09C87463">
+            <wp:extent cx="5943600" cy="4380865"/>
+            <wp:effectExtent l="0" t="0" r="0" b="635"/>
+            <wp:docPr id="5" name="Gráfico 5"/>
             <wp:cNvGraphicFramePr>
               <a:graphicFrameLocks xmlns:a="http://schemas.openxmlformats.org/drawingml/2006/main" noChangeAspect="1"/>
             </wp:cNvGraphicFramePr>
@@ -709,7 +665,7 @@
                   <pic:spPr>
                     <a:xfrm>
                       <a:off x="0" y="0"/>
-                      <a:ext cx="5943600" cy="3785870"/>
+                      <a:ext cx="5943600" cy="4380865"/>
                     </a:xfrm>
                     <a:prstGeom prst="rect">
                       <a:avLst/>
@@ -1047,10 +1003,7 @@
         <w:spacing w:before="180" w:after="180"/>
       </w:pPr>
       <w:r>
-        <w:t>In this US, as it depends of almost every class on ou</w:t>
-      </w:r>
-      <w:r>
-        <w:t>r project, it’s possible to check our general class diagram in our CD folder.</w:t>
+        <w:t>In this US, as it depends of almost every class on our project, it’s possible to check our general class diagram in our CD folder.</w:t>
       </w:r>
       <w:bookmarkStart w:id="13" w:name="bookmark=id.44sinio" w:colFirst="0" w:colLast="0"/>
       <w:bookmarkEnd w:id="13"/>
@@ -2765,13 +2718,7 @@
         </w:rPr>
       </w:pPr>
       <w:r>
-        <w:t xml:space="preserve">We made an integration with </w:t>
-      </w:r>
-      <w:r>
-        <w:t>one</w:t>
-      </w:r>
-      <w:r>
-        <w:t xml:space="preserve"> front-end application that can be used in conjunction with the back-end application</w:t>
+        <w:t>We made an integration with one front-end application that can be used in conjunction with the back-end application</w:t>
       </w:r>
       <w:r>
         <w:t>.</w:t>

</xml_diff>

<commit_message>
Fixed US-2 Document Errors
</commit_message>
<xml_diff>
--- a/Documents/US Documentation/US 2.docx
+++ b/Documents/US Documentation/US 2.docx
@@ -636,10 +636,10 @@
           <w:noProof/>
         </w:rPr>
         <w:drawing>
-          <wp:inline distT="0" distB="0" distL="0" distR="0" wp14:anchorId="12F201CE" wp14:editId="09C87463">
-            <wp:extent cx="5943600" cy="4380865"/>
-            <wp:effectExtent l="0" t="0" r="0" b="635"/>
-            <wp:docPr id="5" name="Gráfico 5"/>
+          <wp:inline distT="0" distB="0" distL="0" distR="0" wp14:anchorId="61EE49E2" wp14:editId="721D76D0">
+            <wp:extent cx="5943600" cy="3785870"/>
+            <wp:effectExtent l="0" t="0" r="0" b="5080"/>
+            <wp:docPr id="2" name="Gráfico 2"/>
             <wp:cNvGraphicFramePr>
               <a:graphicFrameLocks xmlns:a="http://schemas.openxmlformats.org/drawingml/2006/main" noChangeAspect="1"/>
             </wp:cNvGraphicFramePr>
@@ -665,7 +665,7 @@
                   <pic:spPr>
                     <a:xfrm>
                       <a:off x="0" y="0"/>
-                      <a:ext cx="5943600" cy="4380865"/>
+                      <a:ext cx="5943600" cy="3785870"/>
                     </a:xfrm>
                     <a:prstGeom prst="rect">
                       <a:avLst/>

</xml_diff>

<commit_message>
US 1, 2, 4 and 5 docs updated with frontend prints
</commit_message>
<xml_diff>
--- a/Documents/US Documentation/US 2.docx
+++ b/Documents/US Documentation/US 2.docx
@@ -4,7 +4,7 @@
   <w:body>
     <w:p>
       <w:pPr>
-        <w:pStyle w:val="Ttulo1"/>
+        <w:pStyle w:val="Heading1"/>
         <w:rPr>
           <w:color w:val="1F497D"/>
         </w:rPr>
@@ -20,7 +20,7 @@
     </w:p>
     <w:p>
       <w:pPr>
-        <w:pStyle w:val="Ttulo1"/>
+        <w:pStyle w:val="Heading1"/>
       </w:pPr>
       <w:r>
         <w:t xml:space="preserve">US 2 – </w:t>
@@ -51,7 +51,7 @@
     </w:p>
     <w:p>
       <w:pPr>
-        <w:pStyle w:val="Ttulo2"/>
+        <w:pStyle w:val="Heading2"/>
       </w:pPr>
       <w:bookmarkStart w:id="1" w:name="bookmark=id.30j0zll" w:colFirst="0" w:colLast="0"/>
       <w:bookmarkEnd w:id="1"/>
@@ -61,7 +61,7 @@
     </w:p>
     <w:p>
       <w:pPr>
-        <w:pStyle w:val="Ttulo3"/>
+        <w:pStyle w:val="Heading3"/>
       </w:pPr>
       <w:bookmarkStart w:id="2" w:name="bookmark=id.1fob9te" w:colFirst="0" w:colLast="0"/>
       <w:bookmarkEnd w:id="2"/>
@@ -71,7 +71,7 @@
     </w:p>
     <w:p>
       <w:pPr>
-        <w:pStyle w:val="Ttulo3"/>
+        <w:pStyle w:val="Heading3"/>
         <w:rPr>
           <w:rFonts w:ascii="Cambria" w:eastAsia="Cambria" w:hAnsi="Cambria" w:cs="Cambria"/>
           <w:b w:val="0"/>
@@ -289,7 +289,7 @@
     </w:p>
     <w:p>
       <w:pPr>
-        <w:pStyle w:val="Ttulo3"/>
+        <w:pStyle w:val="Heading3"/>
         <w:rPr>
           <w:rFonts w:ascii="Cambria" w:eastAsia="Cambria" w:hAnsi="Cambria" w:cs="Cambria"/>
           <w:b w:val="0"/>
@@ -299,7 +299,7 @@
     </w:p>
     <w:p>
       <w:pPr>
-        <w:pStyle w:val="Ttulo3"/>
+        <w:pStyle w:val="Heading3"/>
         <w:rPr>
           <w:rFonts w:ascii="Cambria" w:eastAsia="Cambria" w:hAnsi="Cambria" w:cs="Cambria"/>
           <w:color w:val="000000"/>
@@ -315,7 +315,7 @@
     </w:p>
     <w:p>
       <w:pPr>
-        <w:pStyle w:val="Ttulo3"/>
+        <w:pStyle w:val="Heading3"/>
         <w:rPr>
           <w:rFonts w:ascii="Cambria" w:eastAsia="Cambria" w:hAnsi="Cambria" w:cs="Cambria"/>
           <w:b w:val="0"/>
@@ -333,7 +333,7 @@
     </w:p>
     <w:p>
       <w:pPr>
-        <w:pStyle w:val="Ttulo3"/>
+        <w:pStyle w:val="Heading3"/>
       </w:pPr>
       <w:r>
         <w:t>1.2. Acceptance Criteria</w:t>
@@ -418,7 +418,7 @@
     </w:p>
     <w:p>
       <w:pPr>
-        <w:pStyle w:val="Ttulo3"/>
+        <w:pStyle w:val="Heading3"/>
       </w:pPr>
       <w:bookmarkStart w:id="4" w:name="bookmark=id.2et92p0" w:colFirst="0" w:colLast="0"/>
       <w:bookmarkEnd w:id="4"/>
@@ -522,7 +522,7 @@
     </w:p>
     <w:p>
       <w:pPr>
-        <w:pStyle w:val="Ttulo3"/>
+        <w:pStyle w:val="Heading3"/>
       </w:pPr>
       <w:bookmarkStart w:id="5" w:name="bookmark=id.tyjcwt" w:colFirst="0" w:colLast="0"/>
       <w:bookmarkEnd w:id="5"/>
@@ -532,7 +532,7 @@
     </w:p>
     <w:p>
       <w:pPr>
-        <w:pStyle w:val="Ttulo3"/>
+        <w:pStyle w:val="Heading3"/>
         <w:rPr>
           <w:rFonts w:ascii="Cambria" w:eastAsia="Cambria" w:hAnsi="Cambria" w:cs="Cambria"/>
           <w:b w:val="0"/>
@@ -552,7 +552,7 @@
     </w:p>
     <w:p>
       <w:pPr>
-        <w:pStyle w:val="Ttulo3"/>
+        <w:pStyle w:val="Heading3"/>
       </w:pPr>
       <w:r>
         <w:t>1.5. System Sequence Diagram (SSD)</w:t>
@@ -636,7 +636,7 @@
     </w:p>
     <w:p>
       <w:pPr>
-        <w:pStyle w:val="Ttulo2"/>
+        <w:pStyle w:val="Heading2"/>
       </w:pPr>
       <w:bookmarkStart w:id="7" w:name="bookmark=id.4d34og8" w:colFirst="0" w:colLast="0"/>
       <w:bookmarkEnd w:id="7"/>
@@ -647,7 +647,7 @@
     </w:p>
     <w:p>
       <w:pPr>
-        <w:pStyle w:val="Ttulo3"/>
+        <w:pStyle w:val="Heading3"/>
       </w:pPr>
       <w:bookmarkStart w:id="8" w:name="bookmark=id.2s8eyo1" w:colFirst="0" w:colLast="0"/>
       <w:bookmarkEnd w:id="8"/>
@@ -718,7 +718,7 @@
     </w:p>
     <w:p>
       <w:pPr>
-        <w:pStyle w:val="Ttulo3"/>
+        <w:pStyle w:val="Heading3"/>
       </w:pPr>
       <w:bookmarkStart w:id="9" w:name="bookmark=id.17dp8vu" w:colFirst="0" w:colLast="0"/>
       <w:bookmarkEnd w:id="9"/>
@@ -805,7 +805,7 @@
     </w:p>
     <w:p>
       <w:pPr>
-        <w:pStyle w:val="Ttulo2"/>
+        <w:pStyle w:val="Heading2"/>
         <w:rPr>
           <w:rFonts w:ascii="Cambria" w:eastAsia="Cambria" w:hAnsi="Cambria" w:cs="Cambria"/>
           <w:b w:val="0"/>
@@ -823,7 +823,7 @@
     </w:p>
     <w:p>
       <w:pPr>
-        <w:pStyle w:val="Ttulo2"/>
+        <w:pStyle w:val="Heading2"/>
       </w:pPr>
       <w:bookmarkStart w:id="11" w:name="bookmark=id.35nkun2" w:colFirst="0" w:colLast="0"/>
       <w:bookmarkEnd w:id="11"/>
@@ -833,7 +833,7 @@
     </w:p>
     <w:p>
       <w:pPr>
-        <w:pStyle w:val="Ttulo2"/>
+        <w:pStyle w:val="Heading2"/>
       </w:pPr>
       <w:r>
         <w:rPr>
@@ -1043,7 +1043,7 @@
     </w:p>
     <w:p>
       <w:pPr>
-        <w:pStyle w:val="Ttulo2"/>
+        <w:pStyle w:val="Heading2"/>
       </w:pPr>
       <w:bookmarkStart w:id="12" w:name="bookmark=id.1ksv4uv" w:colFirst="0" w:colLast="0"/>
       <w:bookmarkEnd w:id="12"/>
@@ -1070,7 +1070,7 @@
     </w:p>
     <w:p>
       <w:pPr>
-        <w:pStyle w:val="Ttulo1"/>
+        <w:pStyle w:val="Heading1"/>
       </w:pPr>
       <w:r>
         <w:t>4. Tests</w:t>
@@ -1078,7 +1078,7 @@
     </w:p>
     <w:p>
       <w:pPr>
-        <w:pStyle w:val="Corpodetexto"/>
+        <w:pStyle w:val="BodyText"/>
       </w:pPr>
       <w:r>
         <w:t xml:space="preserve">Here is one example of </w:t>
@@ -1094,7 +1094,7 @@
     </w:p>
     <w:p>
       <w:pPr>
-        <w:pStyle w:val="Corpodetexto"/>
+        <w:pStyle w:val="BodyText"/>
       </w:pPr>
     </w:p>
     <w:p>
@@ -3298,7 +3298,7 @@
     </w:p>
     <w:p>
       <w:pPr>
-        <w:pStyle w:val="Ttulo1"/>
+        <w:pStyle w:val="Heading1"/>
       </w:pPr>
       <w:r>
         <w:t>5. Construction (Implementation)</w:t>
@@ -3451,7 +3451,7 @@
     </w:p>
     <w:p>
       <w:pPr>
-        <w:pStyle w:val="Ttulo1"/>
+        <w:pStyle w:val="Heading1"/>
       </w:pPr>
       <w:r>
         <w:t>6. Integration and Demo</w:t>
@@ -3482,12 +3482,9 @@
           <w:between w:val="nil"/>
         </w:pBdr>
         <w:spacing w:before="180" w:after="180"/>
-        <w:rPr>
-          <w:color w:val="000000"/>
-        </w:rPr>
-      </w:pPr>
-      <w:r>
-        <w:t>We made an integration with one front-end application that can be used in conjunction with the back-end application</w:t>
+      </w:pPr>
+      <w:r>
+        <w:t>We made an integration with one frontend application that can be used in conjunction with the backend application</w:t>
       </w:r>
       <w:r>
         <w:t>.</w:t>
@@ -3495,7 +3492,251 @@
     </w:p>
     <w:p>
       <w:pPr>
-        <w:pStyle w:val="Ttulo1"/>
+        <w:pBdr>
+          <w:top w:val="nil"/>
+          <w:left w:val="nil"/>
+          <w:bottom w:val="nil"/>
+          <w:right w:val="nil"/>
+          <w:between w:val="nil"/>
+        </w:pBdr>
+        <w:spacing w:before="180" w:after="180"/>
+      </w:pPr>
+    </w:p>
+    <w:p>
+      <w:pPr>
+        <w:pBdr>
+          <w:top w:val="nil"/>
+          <w:left w:val="nil"/>
+          <w:bottom w:val="nil"/>
+          <w:right w:val="nil"/>
+          <w:between w:val="nil"/>
+        </w:pBdr>
+        <w:spacing w:before="180" w:after="180"/>
+        <w:rPr>
+          <w:color w:val="000000"/>
+        </w:rPr>
+      </w:pPr>
+      <w:r>
+        <w:rPr>
+          <w:noProof/>
+        </w:rPr>
+        <w:drawing>
+          <wp:inline distT="0" distB="0" distL="0" distR="0" wp14:anchorId="355F810B" wp14:editId="1967154C">
+            <wp:extent cx="5942838" cy="2717321"/>
+            <wp:effectExtent l="0" t="0" r="1270" b="6985"/>
+            <wp:docPr id="4" name="Picture 4" descr="A screenshot of a computer&#10;&#10;Description automatically generated"/>
+            <wp:cNvGraphicFramePr>
+              <a:graphicFrameLocks xmlns:a="http://schemas.openxmlformats.org/drawingml/2006/main" noChangeAspect="1"/>
+            </wp:cNvGraphicFramePr>
+            <a:graphic xmlns:a="http://schemas.openxmlformats.org/drawingml/2006/main">
+              <a:graphicData uri="http://schemas.openxmlformats.org/drawingml/2006/picture">
+                <pic:pic xmlns:pic="http://schemas.openxmlformats.org/drawingml/2006/picture">
+                  <pic:nvPicPr>
+                    <pic:cNvPr id="4" name="Picture 4" descr="A screenshot of a computer&#10;&#10;Description automatically generated"/>
+                    <pic:cNvPicPr/>
+                  </pic:nvPicPr>
+                  <pic:blipFill rotWithShape="1">
+                    <a:blip r:embed="rId14"/>
+                    <a:srcRect t="13425" b="5241"/>
+                    <a:stretch/>
+                  </pic:blipFill>
+                  <pic:spPr bwMode="auto">
+                    <a:xfrm>
+                      <a:off x="0" y="0"/>
+                      <a:ext cx="5943600" cy="2717670"/>
+                    </a:xfrm>
+                    <a:prstGeom prst="rect">
+                      <a:avLst/>
+                    </a:prstGeom>
+                    <a:ln>
+                      <a:noFill/>
+                    </a:ln>
+                    <a:extLst>
+                      <a:ext uri="{53640926-AAD7-44D8-BBD7-CCE9431645EC}">
+                        <a14:shadowObscured xmlns:a14="http://schemas.microsoft.com/office/drawing/2010/main"/>
+                      </a:ext>
+                    </a:extLst>
+                  </pic:spPr>
+                </pic:pic>
+              </a:graphicData>
+            </a:graphic>
+          </wp:inline>
+        </w:drawing>
+      </w:r>
+    </w:p>
+    <w:p>
+      <w:pPr>
+        <w:pBdr>
+          <w:top w:val="nil"/>
+          <w:left w:val="nil"/>
+          <w:bottom w:val="nil"/>
+          <w:right w:val="nil"/>
+          <w:between w:val="nil"/>
+        </w:pBdr>
+        <w:spacing w:before="180" w:after="180"/>
+        <w:rPr>
+          <w:noProof/>
+        </w:rPr>
+      </w:pPr>
+    </w:p>
+    <w:p>
+      <w:pPr>
+        <w:pBdr>
+          <w:top w:val="nil"/>
+          <w:left w:val="nil"/>
+          <w:bottom w:val="nil"/>
+          <w:right w:val="nil"/>
+          <w:between w:val="nil"/>
+        </w:pBdr>
+        <w:spacing w:before="180" w:after="180"/>
+        <w:rPr>
+          <w:noProof/>
+        </w:rPr>
+      </w:pPr>
+    </w:p>
+    <w:p>
+      <w:pPr>
+        <w:pBdr>
+          <w:top w:val="nil"/>
+          <w:left w:val="nil"/>
+          <w:bottom w:val="nil"/>
+          <w:right w:val="nil"/>
+          <w:between w:val="nil"/>
+        </w:pBdr>
+        <w:spacing w:before="180" w:after="180"/>
+        <w:rPr>
+          <w:color w:val="000000"/>
+        </w:rPr>
+      </w:pPr>
+      <w:r>
+        <w:rPr>
+          <w:noProof/>
+        </w:rPr>
+        <w:lastRenderedPageBreak/>
+        <w:drawing>
+          <wp:inline distT="0" distB="0" distL="0" distR="0" wp14:anchorId="6BA1705D" wp14:editId="38851E6C">
+            <wp:extent cx="5942499" cy="2674189"/>
+            <wp:effectExtent l="0" t="0" r="1270" b="0"/>
+            <wp:docPr id="7" name="Picture 7" descr="Graphical user interface, text, application, website&#10;&#10;Description automatically generated"/>
+            <wp:cNvGraphicFramePr>
+              <a:graphicFrameLocks xmlns:a="http://schemas.openxmlformats.org/drawingml/2006/main" noChangeAspect="1"/>
+            </wp:cNvGraphicFramePr>
+            <a:graphic xmlns:a="http://schemas.openxmlformats.org/drawingml/2006/main">
+              <a:graphicData uri="http://schemas.openxmlformats.org/drawingml/2006/picture">
+                <pic:pic xmlns:pic="http://schemas.openxmlformats.org/drawingml/2006/picture">
+                  <pic:nvPicPr>
+                    <pic:cNvPr id="7" name="Picture 7" descr="Graphical user interface, text, application, website&#10;&#10;Description automatically generated"/>
+                    <pic:cNvPicPr/>
+                  </pic:nvPicPr>
+                  <pic:blipFill rotWithShape="1">
+                    <a:blip r:embed="rId15"/>
+                    <a:srcRect t="13426" b="6527"/>
+                    <a:stretch/>
+                  </pic:blipFill>
+                  <pic:spPr bwMode="auto">
+                    <a:xfrm>
+                      <a:off x="0" y="0"/>
+                      <a:ext cx="5943600" cy="2674685"/>
+                    </a:xfrm>
+                    <a:prstGeom prst="rect">
+                      <a:avLst/>
+                    </a:prstGeom>
+                    <a:ln>
+                      <a:noFill/>
+                    </a:ln>
+                    <a:extLst>
+                      <a:ext uri="{53640926-AAD7-44D8-BBD7-CCE9431645EC}">
+                        <a14:shadowObscured xmlns:a14="http://schemas.microsoft.com/office/drawing/2010/main"/>
+                      </a:ext>
+                    </a:extLst>
+                  </pic:spPr>
+                </pic:pic>
+              </a:graphicData>
+            </a:graphic>
+          </wp:inline>
+        </w:drawing>
+      </w:r>
+    </w:p>
+    <w:p>
+      <w:pPr>
+        <w:pBdr>
+          <w:top w:val="nil"/>
+          <w:left w:val="nil"/>
+          <w:bottom w:val="nil"/>
+          <w:right w:val="nil"/>
+          <w:between w:val="nil"/>
+        </w:pBdr>
+        <w:spacing w:before="180" w:after="180"/>
+        <w:rPr>
+          <w:noProof/>
+        </w:rPr>
+      </w:pPr>
+    </w:p>
+    <w:p>
+      <w:pPr>
+        <w:pBdr>
+          <w:top w:val="nil"/>
+          <w:left w:val="nil"/>
+          <w:bottom w:val="nil"/>
+          <w:right w:val="nil"/>
+          <w:between w:val="nil"/>
+        </w:pBdr>
+        <w:spacing w:before="180" w:after="180"/>
+        <w:rPr>
+          <w:color w:val="000000"/>
+        </w:rPr>
+      </w:pPr>
+      <w:r>
+        <w:rPr>
+          <w:noProof/>
+        </w:rPr>
+        <w:drawing>
+          <wp:inline distT="0" distB="0" distL="0" distR="0" wp14:anchorId="31CDE61D" wp14:editId="3702A417">
+            <wp:extent cx="5943510" cy="2708646"/>
+            <wp:effectExtent l="0" t="0" r="635" b="0"/>
+            <wp:docPr id="9" name="Picture 9" descr="A screenshot of a computer&#10;&#10;Description automatically generated"/>
+            <wp:cNvGraphicFramePr>
+              <a:graphicFrameLocks xmlns:a="http://schemas.openxmlformats.org/drawingml/2006/main" noChangeAspect="1"/>
+            </wp:cNvGraphicFramePr>
+            <a:graphic xmlns:a="http://schemas.openxmlformats.org/drawingml/2006/main">
+              <a:graphicData uri="http://schemas.openxmlformats.org/drawingml/2006/picture">
+                <pic:pic xmlns:pic="http://schemas.openxmlformats.org/drawingml/2006/picture">
+                  <pic:nvPicPr>
+                    <pic:cNvPr id="9" name="Picture 9" descr="A screenshot of a computer&#10;&#10;Description automatically generated"/>
+                    <pic:cNvPicPr/>
+                  </pic:nvPicPr>
+                  <pic:blipFill rotWithShape="1">
+                    <a:blip r:embed="rId16"/>
+                    <a:srcRect t="13424" b="5510"/>
+                    <a:stretch/>
+                  </pic:blipFill>
+                  <pic:spPr bwMode="auto">
+                    <a:xfrm>
+                      <a:off x="0" y="0"/>
+                      <a:ext cx="5943600" cy="2708687"/>
+                    </a:xfrm>
+                    <a:prstGeom prst="rect">
+                      <a:avLst/>
+                    </a:prstGeom>
+                    <a:ln>
+                      <a:noFill/>
+                    </a:ln>
+                    <a:extLst>
+                      <a:ext uri="{53640926-AAD7-44D8-BBD7-CCE9431645EC}">
+                        <a14:shadowObscured xmlns:a14="http://schemas.microsoft.com/office/drawing/2010/main"/>
+                      </a:ext>
+                    </a:extLst>
+                  </pic:spPr>
+                </pic:pic>
+              </a:graphicData>
+            </a:graphic>
+          </wp:inline>
+        </w:drawing>
+      </w:r>
+    </w:p>
+    <w:p>
+      <w:pPr>
+        <w:pStyle w:val="Heading1"/>
       </w:pPr>
       <w:r>
         <w:t>7. Observations</w:t>
@@ -3931,10 +4172,10 @@
     <w:name w:val="Normal"/>
     <w:qFormat/>
   </w:style>
-  <w:style w:type="paragraph" w:styleId="Ttulo1">
+  <w:style w:type="paragraph" w:styleId="Heading1">
     <w:name w:val="heading 1"/>
     <w:basedOn w:val="Normal"/>
-    <w:next w:val="Corpodetexto"/>
+    <w:next w:val="BodyText"/>
     <w:uiPriority w:val="9"/>
     <w:qFormat/>
     <w:pPr>
@@ -3952,10 +4193,10 @@
       <w:szCs w:val="32"/>
     </w:rPr>
   </w:style>
-  <w:style w:type="paragraph" w:styleId="Ttulo2">
+  <w:style w:type="paragraph" w:styleId="Heading2">
     <w:name w:val="heading 2"/>
     <w:basedOn w:val="Normal"/>
-    <w:next w:val="Corpodetexto"/>
+    <w:next w:val="BodyText"/>
     <w:uiPriority w:val="9"/>
     <w:unhideWhenUsed/>
     <w:qFormat/>
@@ -3974,10 +4215,10 @@
       <w:szCs w:val="28"/>
     </w:rPr>
   </w:style>
-  <w:style w:type="paragraph" w:styleId="Ttulo3">
+  <w:style w:type="paragraph" w:styleId="Heading3">
     <w:name w:val="heading 3"/>
     <w:basedOn w:val="Normal"/>
-    <w:next w:val="Corpodetexto"/>
+    <w:next w:val="BodyText"/>
     <w:uiPriority w:val="9"/>
     <w:unhideWhenUsed/>
     <w:qFormat/>
@@ -3994,10 +4235,10 @@
       <w:color w:val="4F81BD" w:themeColor="accent1"/>
     </w:rPr>
   </w:style>
-  <w:style w:type="paragraph" w:styleId="Ttulo4">
+  <w:style w:type="paragraph" w:styleId="Heading4">
     <w:name w:val="heading 4"/>
     <w:basedOn w:val="Normal"/>
-    <w:next w:val="Corpodetexto"/>
+    <w:next w:val="BodyText"/>
     <w:uiPriority w:val="9"/>
     <w:semiHidden/>
     <w:unhideWhenUsed/>
@@ -4015,10 +4256,10 @@
       <w:color w:val="4F81BD" w:themeColor="accent1"/>
     </w:rPr>
   </w:style>
-  <w:style w:type="paragraph" w:styleId="Ttulo5">
+  <w:style w:type="paragraph" w:styleId="Heading5">
     <w:name w:val="heading 5"/>
     <w:basedOn w:val="Normal"/>
-    <w:next w:val="Corpodetexto"/>
+    <w:next w:val="BodyText"/>
     <w:uiPriority w:val="9"/>
     <w:semiHidden/>
     <w:unhideWhenUsed/>
@@ -4035,10 +4276,10 @@
       <w:color w:val="4F81BD" w:themeColor="accent1"/>
     </w:rPr>
   </w:style>
-  <w:style w:type="paragraph" w:styleId="Ttulo6">
+  <w:style w:type="paragraph" w:styleId="Heading6">
     <w:name w:val="heading 6"/>
     <w:basedOn w:val="Normal"/>
-    <w:next w:val="Corpodetexto"/>
+    <w:next w:val="BodyText"/>
     <w:uiPriority w:val="9"/>
     <w:semiHidden/>
     <w:unhideWhenUsed/>
@@ -4054,10 +4295,10 @@
       <w:color w:val="4F81BD" w:themeColor="accent1"/>
     </w:rPr>
   </w:style>
-  <w:style w:type="paragraph" w:styleId="Ttulo7">
+  <w:style w:type="paragraph" w:styleId="Heading7">
     <w:name w:val="heading 7"/>
     <w:basedOn w:val="Normal"/>
-    <w:next w:val="Corpodetexto"/>
+    <w:next w:val="BodyText"/>
     <w:uiPriority w:val="9"/>
     <w:unhideWhenUsed/>
     <w:qFormat/>
@@ -4072,10 +4313,10 @@
       <w:color w:val="4F81BD" w:themeColor="accent1"/>
     </w:rPr>
   </w:style>
-  <w:style w:type="paragraph" w:styleId="Ttulo8">
+  <w:style w:type="paragraph" w:styleId="Heading8">
     <w:name w:val="heading 8"/>
     <w:basedOn w:val="Normal"/>
-    <w:next w:val="Corpodetexto"/>
+    <w:next w:val="BodyText"/>
     <w:uiPriority w:val="9"/>
     <w:unhideWhenUsed/>
     <w:qFormat/>
@@ -4090,10 +4331,10 @@
       <w:color w:val="4F81BD" w:themeColor="accent1"/>
     </w:rPr>
   </w:style>
-  <w:style w:type="paragraph" w:styleId="Ttulo9">
+  <w:style w:type="paragraph" w:styleId="Heading9">
     <w:name w:val="heading 9"/>
     <w:basedOn w:val="Normal"/>
-    <w:next w:val="Corpodetexto"/>
+    <w:next w:val="BodyText"/>
     <w:uiPriority w:val="9"/>
     <w:unhideWhenUsed/>
     <w:qFormat/>
@@ -4108,13 +4349,13 @@
       <w:color w:val="4F81BD" w:themeColor="accent1"/>
     </w:rPr>
   </w:style>
-  <w:style w:type="character" w:default="1" w:styleId="Tipodeletrapredefinidodopargrafo">
+  <w:style w:type="character" w:default="1" w:styleId="DefaultParagraphFont">
     <w:name w:val="Default Paragraph Font"/>
     <w:uiPriority w:val="1"/>
     <w:semiHidden/>
     <w:unhideWhenUsed/>
   </w:style>
-  <w:style w:type="table" w:default="1" w:styleId="Tabelanormal">
+  <w:style w:type="table" w:default="1" w:styleId="TableNormal">
     <w:name w:val="Normal Table"/>
     <w:uiPriority w:val="99"/>
     <w:semiHidden/>
@@ -4129,14 +4370,14 @@
       </w:tblCellMar>
     </w:tblPr>
   </w:style>
-  <w:style w:type="numbering" w:default="1" w:styleId="Semlista">
+  <w:style w:type="numbering" w:default="1" w:styleId="NoList">
     <w:name w:val="No List"/>
     <w:uiPriority w:val="99"/>
     <w:semiHidden/>
     <w:unhideWhenUsed/>
   </w:style>
-  <w:style w:type="table" w:customStyle="1" w:styleId="TableNormal">
-    <w:name w:val="Table Normal"/>
+  <w:style w:type="table" w:customStyle="1" w:styleId="TableNormal1">
+    <w:name w:val="Table Normal1"/>
     <w:tblPr>
       <w:tblCellMar>
         <w:top w:w="0" w:type="dxa"/>
@@ -4146,10 +4387,10 @@
       </w:tblCellMar>
     </w:tblPr>
   </w:style>
-  <w:style w:type="paragraph" w:styleId="Ttulo">
+  <w:style w:type="paragraph" w:styleId="Title">
     <w:name w:val="Title"/>
     <w:basedOn w:val="Normal"/>
-    <w:next w:val="Corpodetexto"/>
+    <w:next w:val="BodyText"/>
     <w:uiPriority w:val="10"/>
     <w:qFormat/>
     <w:pPr>
@@ -4167,8 +4408,8 @@
       <w:szCs w:val="36"/>
     </w:rPr>
   </w:style>
-  <w:style w:type="table" w:customStyle="1" w:styleId="TableNormal0">
-    <w:name w:val="Table Normal"/>
+  <w:style w:type="table" w:customStyle="1" w:styleId="TableNormal2">
+    <w:name w:val="Table Normal2"/>
     <w:tblPr>
       <w:tblCellMar>
         <w:top w:w="0" w:type="dxa"/>
@@ -4178,7 +4419,7 @@
       </w:tblCellMar>
     </w:tblPr>
   </w:style>
-  <w:style w:type="paragraph" w:styleId="Corpodetexto">
+  <w:style w:type="paragraph" w:styleId="BodyText">
     <w:name w:val="Body Text"/>
     <w:basedOn w:val="Normal"/>
     <w:qFormat/>
@@ -4188,19 +4429,19 @@
   </w:style>
   <w:style w:type="paragraph" w:customStyle="1" w:styleId="FirstParagraph">
     <w:name w:val="First Paragraph"/>
-    <w:basedOn w:val="Corpodetexto"/>
-    <w:next w:val="Corpodetexto"/>
+    <w:basedOn w:val="BodyText"/>
+    <w:next w:val="BodyText"/>
     <w:qFormat/>
   </w:style>
   <w:style w:type="paragraph" w:customStyle="1" w:styleId="Compact">
     <w:name w:val="Compact"/>
-    <w:basedOn w:val="Corpodetexto"/>
+    <w:basedOn w:val="BodyText"/>
     <w:qFormat/>
     <w:pPr>
       <w:spacing w:before="36" w:after="36"/>
     </w:pPr>
   </w:style>
-  <w:style w:type="paragraph" w:styleId="Subttulo">
+  <w:style w:type="paragraph" w:styleId="Subtitle">
     <w:name w:val="Subtitle"/>
     <w:basedOn w:val="Normal"/>
     <w:next w:val="Normal"/>
@@ -4222,7 +4463,7 @@
   </w:style>
   <w:style w:type="paragraph" w:customStyle="1" w:styleId="Author">
     <w:name w:val="Author"/>
-    <w:next w:val="Corpodetexto"/>
+    <w:next w:val="BodyText"/>
     <w:qFormat/>
     <w:pPr>
       <w:keepNext/>
@@ -4230,9 +4471,9 @@
       <w:jc w:val="center"/>
     </w:pPr>
   </w:style>
-  <w:style w:type="paragraph" w:styleId="Data">
+  <w:style w:type="paragraph" w:styleId="Date">
     <w:name w:val="Date"/>
-    <w:next w:val="Corpodetexto"/>
+    <w:next w:val="BodyText"/>
     <w:qFormat/>
     <w:pPr>
       <w:keepNext/>
@@ -4243,7 +4484,7 @@
   <w:style w:type="paragraph" w:customStyle="1" w:styleId="Abstract">
     <w:name w:val="Abstract"/>
     <w:basedOn w:val="Normal"/>
-    <w:next w:val="Corpodetexto"/>
+    <w:next w:val="BodyText"/>
     <w:qFormat/>
     <w:pPr>
       <w:keepNext/>
@@ -4255,15 +4496,15 @@
       <w:szCs w:val="20"/>
     </w:rPr>
   </w:style>
-  <w:style w:type="paragraph" w:styleId="Bibliografia">
+  <w:style w:type="paragraph" w:styleId="Bibliography">
     <w:name w:val="Bibliography"/>
     <w:basedOn w:val="Normal"/>
     <w:qFormat/>
   </w:style>
-  <w:style w:type="paragraph" w:styleId="Textodebloco">
+  <w:style w:type="paragraph" w:styleId="BlockText">
     <w:name w:val="Block Text"/>
-    <w:basedOn w:val="Corpodetexto"/>
-    <w:next w:val="Corpodetexto"/>
+    <w:basedOn w:val="BodyText"/>
+    <w:next w:val="BodyText"/>
     <w:uiPriority w:val="9"/>
     <w:unhideWhenUsed/>
     <w:qFormat/>
@@ -4272,7 +4513,7 @@
       <w:ind w:left="480" w:right="480"/>
     </w:pPr>
   </w:style>
-  <w:style w:type="paragraph" w:styleId="Textodenotaderodap">
+  <w:style w:type="paragraph" w:styleId="FootnoteText">
     <w:name w:val="footnote text"/>
     <w:basedOn w:val="Normal"/>
     <w:uiPriority w:val="9"/>
@@ -4325,10 +4566,10 @@
     <w:name w:val="Definition"/>
     <w:basedOn w:val="Normal"/>
   </w:style>
-  <w:style w:type="paragraph" w:styleId="Legenda">
+  <w:style w:type="paragraph" w:styleId="Caption">
     <w:name w:val="caption"/>
     <w:basedOn w:val="Normal"/>
-    <w:link w:val="LegendaCarter"/>
+    <w:link w:val="CaptionChar"/>
     <w:pPr>
       <w:spacing w:after="120"/>
     </w:pPr>
@@ -4338,14 +4579,14 @@
   </w:style>
   <w:style w:type="paragraph" w:customStyle="1" w:styleId="TableCaption">
     <w:name w:val="Table Caption"/>
-    <w:basedOn w:val="Legenda"/>
+    <w:basedOn w:val="Caption"/>
     <w:pPr>
       <w:keepNext/>
     </w:pPr>
   </w:style>
   <w:style w:type="paragraph" w:customStyle="1" w:styleId="ImageCaption">
     <w:name w:val="Image Caption"/>
-    <w:basedOn w:val="Legenda"/>
+    <w:basedOn w:val="Caption"/>
   </w:style>
   <w:style w:type="paragraph" w:customStyle="1" w:styleId="Figure">
     <w:name w:val="Figure"/>
@@ -4358,14 +4599,14 @@
       <w:keepNext/>
     </w:pPr>
   </w:style>
-  <w:style w:type="character" w:customStyle="1" w:styleId="LegendaCarter">
-    <w:name w:val="Legenda Caráter"/>
-    <w:basedOn w:val="Tipodeletrapredefinidodopargrafo"/>
-    <w:link w:val="Legenda"/>
+  <w:style w:type="character" w:customStyle="1" w:styleId="CaptionChar">
+    <w:name w:val="Caption Char"/>
+    <w:basedOn w:val="DefaultParagraphFont"/>
+    <w:link w:val="Caption"/>
   </w:style>
   <w:style w:type="character" w:customStyle="1" w:styleId="VerbatimChar">
     <w:name w:val="Verbatim Char"/>
-    <w:basedOn w:val="LegendaCarter"/>
+    <w:basedOn w:val="CaptionChar"/>
     <w:link w:val="SourceCode"/>
     <w:rPr>
       <w:rFonts w:ascii="Consolas" w:hAnsi="Consolas"/>
@@ -4374,26 +4615,26 @@
   </w:style>
   <w:style w:type="character" w:customStyle="1" w:styleId="SectionNumber">
     <w:name w:val="Section Number"/>
-    <w:basedOn w:val="LegendaCarter"/>
-  </w:style>
-  <w:style w:type="character" w:styleId="Refdenotaderodap">
+    <w:basedOn w:val="CaptionChar"/>
+  </w:style>
+  <w:style w:type="character" w:styleId="FootnoteReference">
     <w:name w:val="footnote reference"/>
-    <w:basedOn w:val="LegendaCarter"/>
+    <w:basedOn w:val="CaptionChar"/>
     <w:rPr>
       <w:vertAlign w:val="superscript"/>
     </w:rPr>
   </w:style>
-  <w:style w:type="character" w:styleId="Hiperligao">
+  <w:style w:type="character" w:styleId="Hyperlink">
     <w:name w:val="Hyperlink"/>
-    <w:basedOn w:val="LegendaCarter"/>
+    <w:basedOn w:val="CaptionChar"/>
     <w:rPr>
       <w:color w:val="4F81BD" w:themeColor="accent1"/>
     </w:rPr>
   </w:style>
-  <w:style w:type="paragraph" w:styleId="Cabealhodondice">
+  <w:style w:type="paragraph" w:styleId="TOCHeading">
     <w:name w:val="TOC Heading"/>
-    <w:basedOn w:val="Ttulo1"/>
-    <w:next w:val="Corpodetexto"/>
+    <w:basedOn w:val="Heading1"/>
+    <w:next w:val="BodyText"/>
     <w:uiPriority w:val="39"/>
     <w:unhideWhenUsed/>
     <w:qFormat/>
@@ -4703,10 +4944,10 @@
       <w:sz w:val="22"/>
     </w:rPr>
   </w:style>
-  <w:style w:type="paragraph" w:styleId="HTMLpr-formatado">
+  <w:style w:type="paragraph" w:styleId="HTMLPreformatted">
     <w:name w:val="HTML Preformatted"/>
     <w:basedOn w:val="Normal"/>
-    <w:link w:val="HTMLpr-formatadoCarter"/>
+    <w:link w:val="HTMLPreformattedChar"/>
     <w:uiPriority w:val="99"/>
     <w:semiHidden/>
     <w:unhideWhenUsed/>
@@ -4739,10 +4980,10 @@
       <w:lang w:val="pt-PT"/>
     </w:rPr>
   </w:style>
-  <w:style w:type="character" w:customStyle="1" w:styleId="HTMLpr-formatadoCarter">
-    <w:name w:val="HTML pré-formatado Caráter"/>
-    <w:basedOn w:val="Tipodeletrapredefinidodopargrafo"/>
-    <w:link w:val="HTMLpr-formatado"/>
+  <w:style w:type="character" w:customStyle="1" w:styleId="HTMLPreformattedChar">
+    <w:name w:val="HTML Preformatted Char"/>
+    <w:basedOn w:val="DefaultParagraphFont"/>
+    <w:link w:val="HTMLPreformatted"/>
     <w:uiPriority w:val="99"/>
     <w:semiHidden/>
     <w:rsid w:val="0021095C"/>

</xml_diff>

<commit_message>
Modified US 2 documentation
</commit_message>
<xml_diff>
--- a/Documents/US Documentation/US 2.docx
+++ b/Documents/US Documentation/US 2.docx
@@ -4,7 +4,7 @@
   <w:body>
     <w:p>
       <w:pPr>
-        <w:pStyle w:val="Heading1"/>
+        <w:pStyle w:val="Ttulo1"/>
         <w:rPr>
           <w:color w:val="1F497D"/>
         </w:rPr>
@@ -20,7 +20,7 @@
     </w:p>
     <w:p>
       <w:pPr>
-        <w:pStyle w:val="Heading1"/>
+        <w:pStyle w:val="Ttulo1"/>
       </w:pPr>
       <w:r>
         <w:t xml:space="preserve">US 2 – </w:t>
@@ -51,7 +51,7 @@
     </w:p>
     <w:p>
       <w:pPr>
-        <w:pStyle w:val="Heading2"/>
+        <w:pStyle w:val="Ttulo2"/>
       </w:pPr>
       <w:bookmarkStart w:id="1" w:name="bookmark=id.30j0zll" w:colFirst="0" w:colLast="0"/>
       <w:bookmarkEnd w:id="1"/>
@@ -61,7 +61,7 @@
     </w:p>
     <w:p>
       <w:pPr>
-        <w:pStyle w:val="Heading3"/>
+        <w:pStyle w:val="Ttulo3"/>
       </w:pPr>
       <w:bookmarkStart w:id="2" w:name="bookmark=id.1fob9te" w:colFirst="0" w:colLast="0"/>
       <w:bookmarkEnd w:id="2"/>
@@ -71,7 +71,7 @@
     </w:p>
     <w:p>
       <w:pPr>
-        <w:pStyle w:val="Heading3"/>
+        <w:pStyle w:val="Ttulo3"/>
         <w:rPr>
           <w:rFonts w:ascii="Cambria" w:eastAsia="Cambria" w:hAnsi="Cambria" w:cs="Cambria"/>
           <w:b w:val="0"/>
@@ -289,7 +289,7 @@
     </w:p>
     <w:p>
       <w:pPr>
-        <w:pStyle w:val="Heading3"/>
+        <w:pStyle w:val="Ttulo3"/>
         <w:rPr>
           <w:rFonts w:ascii="Cambria" w:eastAsia="Cambria" w:hAnsi="Cambria" w:cs="Cambria"/>
           <w:b w:val="0"/>
@@ -299,7 +299,7 @@
     </w:p>
     <w:p>
       <w:pPr>
-        <w:pStyle w:val="Heading3"/>
+        <w:pStyle w:val="Ttulo3"/>
         <w:rPr>
           <w:rFonts w:ascii="Cambria" w:eastAsia="Cambria" w:hAnsi="Cambria" w:cs="Cambria"/>
           <w:color w:val="000000"/>
@@ -315,7 +315,7 @@
     </w:p>
     <w:p>
       <w:pPr>
-        <w:pStyle w:val="Heading3"/>
+        <w:pStyle w:val="Ttulo3"/>
         <w:rPr>
           <w:rFonts w:ascii="Cambria" w:eastAsia="Cambria" w:hAnsi="Cambria" w:cs="Cambria"/>
           <w:b w:val="0"/>
@@ -333,7 +333,7 @@
     </w:p>
     <w:p>
       <w:pPr>
-        <w:pStyle w:val="Heading3"/>
+        <w:pStyle w:val="Ttulo3"/>
       </w:pPr>
       <w:r>
         <w:t>1.2. Acceptance Criteria</w:t>
@@ -357,7 +357,7 @@
         <w:rPr>
           <w:color w:val="000000"/>
         </w:rPr>
-        <w:t>- The analysis of the text must be performed asynchronously so that the user is not left waiting for the analysis to be completed</w:t>
+        <w:t>- To create task analysis it is necessary to be logged in with an user with user privileges</w:t>
       </w:r>
     </w:p>
     <w:p>
@@ -378,21 +378,7 @@
         <w:rPr>
           <w:color w:val="000000"/>
         </w:rPr>
-        <w:t xml:space="preserve">- For language identification services, client suggests the use of dictionaries from the </w:t>
-      </w:r>
-      <w:proofErr w:type="spellStart"/>
-      <w:r>
-        <w:rPr>
-          <w:color w:val="000000"/>
-        </w:rPr>
-        <w:t>Aspell</w:t>
-      </w:r>
-      <w:proofErr w:type="spellEnd"/>
-      <w:r>
-        <w:rPr>
-          <w:color w:val="000000"/>
-        </w:rPr>
-        <w:t xml:space="preserve"> project and the Lucene project and the use of the concepts of similarity between documents.</w:t>
+        <w:t>- The analysis of the text must be performed asynchronously so that the user is not left waiting for the analysis to be completed</w:t>
       </w:r>
     </w:p>
     <w:p>
@@ -413,18 +399,21 @@
         <w:rPr>
           <w:color w:val="000000"/>
         </w:rPr>
-        <w:t>- Inserted URL must have a .txt extension</w:t>
-      </w:r>
-    </w:p>
-    <w:p>
-      <w:pPr>
-        <w:pStyle w:val="Heading3"/>
-      </w:pPr>
-      <w:bookmarkStart w:id="4" w:name="bookmark=id.2et92p0" w:colFirst="0" w:colLast="0"/>
-      <w:bookmarkEnd w:id="4"/>
-      <w:r>
-        <w:lastRenderedPageBreak/>
-        <w:t>1.3. Found out Dependencies</w:t>
+        <w:t xml:space="preserve">- For language identification services, client suggests the use of dictionaries from the </w:t>
+      </w:r>
+      <w:proofErr w:type="spellStart"/>
+      <w:r>
+        <w:rPr>
+          <w:color w:val="000000"/>
+        </w:rPr>
+        <w:t>Aspell</w:t>
+      </w:r>
+      <w:proofErr w:type="spellEnd"/>
+      <w:r>
+        <w:rPr>
+          <w:color w:val="000000"/>
+        </w:rPr>
+        <w:t xml:space="preserve"> project and the Lucene project and the use of the concepts of similarity between documents.</w:t>
       </w:r>
     </w:p>
     <w:p>
@@ -445,19 +434,18 @@
         <w:rPr>
           <w:color w:val="000000"/>
         </w:rPr>
-        <w:t xml:space="preserve">- </w:t>
-      </w:r>
-      <w:r>
-        <w:rPr>
-          <w:color w:val="000000"/>
-        </w:rPr>
-        <w:t>To create a task, it is necessary to insert a category previously created by the system administrator</w:t>
-      </w:r>
-      <w:r>
-        <w:rPr>
-          <w:color w:val="000000"/>
-        </w:rPr>
-        <w:t>.</w:t>
+        <w:t>- Inserted URL must have a .txt extension</w:t>
+      </w:r>
+    </w:p>
+    <w:p>
+      <w:pPr>
+        <w:pStyle w:val="Ttulo3"/>
+      </w:pPr>
+      <w:bookmarkStart w:id="4" w:name="bookmark=id.2et92p0" w:colFirst="0" w:colLast="0"/>
+      <w:bookmarkEnd w:id="4"/>
+      <w:r>
+        <w:lastRenderedPageBreak/>
+        <w:t>1.3. Found out Dependencies</w:t>
       </w:r>
     </w:p>
     <w:p>
@@ -470,33 +458,27 @@
           <w:between w:val="nil"/>
         </w:pBdr>
         <w:spacing w:before="180" w:after="180"/>
-      </w:pPr>
-      <w:r>
-        <w:t xml:space="preserve">To be able to create a task, a user must provide a valid text </w:t>
-      </w:r>
-      <w:proofErr w:type="spellStart"/>
-      <w:r>
-        <w:t>url</w:t>
-      </w:r>
-      <w:proofErr w:type="spellEnd"/>
-      <w:r>
-        <w:t xml:space="preserve"> that is not contained in the </w:t>
-      </w:r>
-      <w:proofErr w:type="spellStart"/>
-      <w:r>
-        <w:t>BlackList</w:t>
-      </w:r>
-      <w:proofErr w:type="spellEnd"/>
-      <w:r>
-        <w:t xml:space="preserve">. For that reason, the </w:t>
-      </w:r>
-      <w:proofErr w:type="spellStart"/>
-      <w:r>
-        <w:t>url</w:t>
-      </w:r>
-      <w:proofErr w:type="spellEnd"/>
-      <w:r>
-        <w:t xml:space="preserve"> must always be compared to all the elements in that list to make sure it has permission to continue to the language detection analysis.</w:t>
+        <w:rPr>
+          <w:color w:val="000000"/>
+        </w:rPr>
+      </w:pPr>
+      <w:r>
+        <w:rPr>
+          <w:color w:val="000000"/>
+        </w:rPr>
+        <w:t xml:space="preserve">- </w:t>
+      </w:r>
+      <w:r>
+        <w:rPr>
+          <w:color w:val="000000"/>
+        </w:rPr>
+        <w:t>To create a task, it is necessary to insert a category previously created by the system administrator</w:t>
+      </w:r>
+      <w:r>
+        <w:rPr>
+          <w:color w:val="000000"/>
+        </w:rPr>
+        <w:t>.</w:t>
       </w:r>
     </w:p>
     <w:p>
@@ -509,6 +491,41 @@
           <w:between w:val="nil"/>
         </w:pBdr>
         <w:spacing w:before="180" w:after="180"/>
+      </w:pPr>
+      <w:r>
+        <w:t xml:space="preserve">To be able to create a task, a user must provide a valid text </w:t>
+      </w:r>
+      <w:r>
+        <w:t>URL</w:t>
+      </w:r>
+      <w:r>
+        <w:t xml:space="preserve"> that is not contained in the </w:t>
+      </w:r>
+      <w:proofErr w:type="spellStart"/>
+      <w:r>
+        <w:t>BlackList</w:t>
+      </w:r>
+      <w:proofErr w:type="spellEnd"/>
+      <w:r>
+        <w:t xml:space="preserve">. For that reason, the </w:t>
+      </w:r>
+      <w:r>
+        <w:t>URL</w:t>
+      </w:r>
+      <w:r>
+        <w:t xml:space="preserve"> must always be compared to all the elements in that list to make sure it has permission to continue to the language detection analysis.</w:t>
+      </w:r>
+    </w:p>
+    <w:p>
+      <w:pPr>
+        <w:pBdr>
+          <w:top w:val="nil"/>
+          <w:left w:val="nil"/>
+          <w:bottom w:val="nil"/>
+          <w:right w:val="nil"/>
+          <w:between w:val="nil"/>
+        </w:pBdr>
+        <w:spacing w:before="180" w:after="180"/>
         <w:rPr>
           <w:color w:val="000000"/>
         </w:rPr>
@@ -522,7 +539,7 @@
     </w:p>
     <w:p>
       <w:pPr>
-        <w:pStyle w:val="Heading3"/>
+        <w:pStyle w:val="Ttulo3"/>
       </w:pPr>
       <w:bookmarkStart w:id="5" w:name="bookmark=id.tyjcwt" w:colFirst="0" w:colLast="0"/>
       <w:bookmarkEnd w:id="5"/>
@@ -532,7 +549,7 @@
     </w:p>
     <w:p>
       <w:pPr>
-        <w:pStyle w:val="Heading3"/>
+        <w:pStyle w:val="Ttulo3"/>
         <w:rPr>
           <w:rFonts w:ascii="Cambria" w:eastAsia="Cambria" w:hAnsi="Cambria" w:cs="Cambria"/>
           <w:b w:val="0"/>
@@ -552,7 +569,7 @@
     </w:p>
     <w:p>
       <w:pPr>
-        <w:pStyle w:val="Heading3"/>
+        <w:pStyle w:val="Ttulo3"/>
       </w:pPr>
       <w:r>
         <w:t>1.5. System Sequence Diagram (SSD)</w:t>
@@ -636,7 +653,7 @@
     </w:p>
     <w:p>
       <w:pPr>
-        <w:pStyle w:val="Heading2"/>
+        <w:pStyle w:val="Ttulo2"/>
       </w:pPr>
       <w:bookmarkStart w:id="7" w:name="bookmark=id.4d34og8" w:colFirst="0" w:colLast="0"/>
       <w:bookmarkEnd w:id="7"/>
@@ -647,7 +664,7 @@
     </w:p>
     <w:p>
       <w:pPr>
-        <w:pStyle w:val="Heading3"/>
+        <w:pStyle w:val="Ttulo3"/>
       </w:pPr>
       <w:bookmarkStart w:id="8" w:name="bookmark=id.2s8eyo1" w:colFirst="0" w:colLast="0"/>
       <w:bookmarkEnd w:id="8"/>
@@ -718,7 +735,7 @@
     </w:p>
     <w:p>
       <w:pPr>
-        <w:pStyle w:val="Heading3"/>
+        <w:pStyle w:val="Ttulo3"/>
       </w:pPr>
       <w:bookmarkStart w:id="9" w:name="bookmark=id.17dp8vu" w:colFirst="0" w:colLast="0"/>
       <w:bookmarkEnd w:id="9"/>
@@ -805,7 +822,7 @@
     </w:p>
     <w:p>
       <w:pPr>
-        <w:pStyle w:val="Heading2"/>
+        <w:pStyle w:val="Ttulo2"/>
         <w:rPr>
           <w:rFonts w:ascii="Cambria" w:eastAsia="Cambria" w:hAnsi="Cambria" w:cs="Cambria"/>
           <w:b w:val="0"/>
@@ -823,7 +840,7 @@
     </w:p>
     <w:p>
       <w:pPr>
-        <w:pStyle w:val="Heading2"/>
+        <w:pStyle w:val="Ttulo2"/>
       </w:pPr>
       <w:bookmarkStart w:id="11" w:name="bookmark=id.35nkun2" w:colFirst="0" w:colLast="0"/>
       <w:bookmarkEnd w:id="11"/>
@@ -833,7 +850,7 @@
     </w:p>
     <w:p>
       <w:pPr>
-        <w:pStyle w:val="Heading2"/>
+        <w:pStyle w:val="Ttulo2"/>
       </w:pPr>
       <w:r>
         <w:rPr>
@@ -1043,7 +1060,7 @@
     </w:p>
     <w:p>
       <w:pPr>
-        <w:pStyle w:val="Heading2"/>
+        <w:pStyle w:val="Ttulo2"/>
       </w:pPr>
       <w:bookmarkStart w:id="12" w:name="bookmark=id.1ksv4uv" w:colFirst="0" w:colLast="0"/>
       <w:bookmarkEnd w:id="12"/>
@@ -1070,7 +1087,7 @@
     </w:p>
     <w:p>
       <w:pPr>
-        <w:pStyle w:val="Heading1"/>
+        <w:pStyle w:val="Ttulo1"/>
       </w:pPr>
       <w:r>
         <w:t>4. Tests</w:t>
@@ -1078,7 +1095,7 @@
     </w:p>
     <w:p>
       <w:pPr>
-        <w:pStyle w:val="BodyText"/>
+        <w:pStyle w:val="Corpodetexto"/>
       </w:pPr>
       <w:r>
         <w:t xml:space="preserve">Here is one example of </w:t>
@@ -1094,7 +1111,7 @@
     </w:p>
     <w:p>
       <w:pPr>
-        <w:pStyle w:val="BodyText"/>
+        <w:pStyle w:val="Corpodetexto"/>
       </w:pPr>
     </w:p>
     <w:p>
@@ -3298,7 +3315,7 @@
     </w:p>
     <w:p>
       <w:pPr>
-        <w:pStyle w:val="Heading1"/>
+        <w:pStyle w:val="Ttulo1"/>
       </w:pPr>
       <w:r>
         <w:t>5. Construction (Implementation)</w:t>
@@ -3451,7 +3468,7 @@
     </w:p>
     <w:p>
       <w:pPr>
-        <w:pStyle w:val="Heading1"/>
+        <w:pStyle w:val="Ttulo1"/>
       </w:pPr>
       <w:r>
         <w:t>6. Integration and Demo</w:t>
@@ -3736,7 +3753,7 @@
     </w:p>
     <w:p>
       <w:pPr>
-        <w:pStyle w:val="Heading1"/>
+        <w:pStyle w:val="Ttulo1"/>
       </w:pPr>
       <w:r>
         <w:t>7. Observations</w:t>
@@ -4172,10 +4189,10 @@
     <w:name w:val="Normal"/>
     <w:qFormat/>
   </w:style>
-  <w:style w:type="paragraph" w:styleId="Heading1">
+  <w:style w:type="paragraph" w:styleId="Ttulo1">
     <w:name w:val="heading 1"/>
     <w:basedOn w:val="Normal"/>
-    <w:next w:val="BodyText"/>
+    <w:next w:val="Corpodetexto"/>
     <w:uiPriority w:val="9"/>
     <w:qFormat/>
     <w:pPr>
@@ -4193,10 +4210,10 @@
       <w:szCs w:val="32"/>
     </w:rPr>
   </w:style>
-  <w:style w:type="paragraph" w:styleId="Heading2">
+  <w:style w:type="paragraph" w:styleId="Ttulo2">
     <w:name w:val="heading 2"/>
     <w:basedOn w:val="Normal"/>
-    <w:next w:val="BodyText"/>
+    <w:next w:val="Corpodetexto"/>
     <w:uiPriority w:val="9"/>
     <w:unhideWhenUsed/>
     <w:qFormat/>
@@ -4215,10 +4232,10 @@
       <w:szCs w:val="28"/>
     </w:rPr>
   </w:style>
-  <w:style w:type="paragraph" w:styleId="Heading3">
+  <w:style w:type="paragraph" w:styleId="Ttulo3">
     <w:name w:val="heading 3"/>
     <w:basedOn w:val="Normal"/>
-    <w:next w:val="BodyText"/>
+    <w:next w:val="Corpodetexto"/>
     <w:uiPriority w:val="9"/>
     <w:unhideWhenUsed/>
     <w:qFormat/>
@@ -4235,10 +4252,10 @@
       <w:color w:val="4F81BD" w:themeColor="accent1"/>
     </w:rPr>
   </w:style>
-  <w:style w:type="paragraph" w:styleId="Heading4">
+  <w:style w:type="paragraph" w:styleId="Ttulo4">
     <w:name w:val="heading 4"/>
     <w:basedOn w:val="Normal"/>
-    <w:next w:val="BodyText"/>
+    <w:next w:val="Corpodetexto"/>
     <w:uiPriority w:val="9"/>
     <w:semiHidden/>
     <w:unhideWhenUsed/>
@@ -4256,10 +4273,10 @@
       <w:color w:val="4F81BD" w:themeColor="accent1"/>
     </w:rPr>
   </w:style>
-  <w:style w:type="paragraph" w:styleId="Heading5">
+  <w:style w:type="paragraph" w:styleId="Ttulo5">
     <w:name w:val="heading 5"/>
     <w:basedOn w:val="Normal"/>
-    <w:next w:val="BodyText"/>
+    <w:next w:val="Corpodetexto"/>
     <w:uiPriority w:val="9"/>
     <w:semiHidden/>
     <w:unhideWhenUsed/>
@@ -4276,10 +4293,10 @@
       <w:color w:val="4F81BD" w:themeColor="accent1"/>
     </w:rPr>
   </w:style>
-  <w:style w:type="paragraph" w:styleId="Heading6">
+  <w:style w:type="paragraph" w:styleId="Ttulo6">
     <w:name w:val="heading 6"/>
     <w:basedOn w:val="Normal"/>
-    <w:next w:val="BodyText"/>
+    <w:next w:val="Corpodetexto"/>
     <w:uiPriority w:val="9"/>
     <w:semiHidden/>
     <w:unhideWhenUsed/>
@@ -4295,10 +4312,10 @@
       <w:color w:val="4F81BD" w:themeColor="accent1"/>
     </w:rPr>
   </w:style>
-  <w:style w:type="paragraph" w:styleId="Heading7">
+  <w:style w:type="paragraph" w:styleId="Ttulo7">
     <w:name w:val="heading 7"/>
     <w:basedOn w:val="Normal"/>
-    <w:next w:val="BodyText"/>
+    <w:next w:val="Corpodetexto"/>
     <w:uiPriority w:val="9"/>
     <w:unhideWhenUsed/>
     <w:qFormat/>
@@ -4313,10 +4330,10 @@
       <w:color w:val="4F81BD" w:themeColor="accent1"/>
     </w:rPr>
   </w:style>
-  <w:style w:type="paragraph" w:styleId="Heading8">
+  <w:style w:type="paragraph" w:styleId="Ttulo8">
     <w:name w:val="heading 8"/>
     <w:basedOn w:val="Normal"/>
-    <w:next w:val="BodyText"/>
+    <w:next w:val="Corpodetexto"/>
     <w:uiPriority w:val="9"/>
     <w:unhideWhenUsed/>
     <w:qFormat/>
@@ -4331,10 +4348,10 @@
       <w:color w:val="4F81BD" w:themeColor="accent1"/>
     </w:rPr>
   </w:style>
-  <w:style w:type="paragraph" w:styleId="Heading9">
+  <w:style w:type="paragraph" w:styleId="Ttulo9">
     <w:name w:val="heading 9"/>
     <w:basedOn w:val="Normal"/>
-    <w:next w:val="BodyText"/>
+    <w:next w:val="Corpodetexto"/>
     <w:uiPriority w:val="9"/>
     <w:unhideWhenUsed/>
     <w:qFormat/>
@@ -4349,13 +4366,13 @@
       <w:color w:val="4F81BD" w:themeColor="accent1"/>
     </w:rPr>
   </w:style>
-  <w:style w:type="character" w:default="1" w:styleId="DefaultParagraphFont">
+  <w:style w:type="character" w:default="1" w:styleId="Tipodeletrapredefinidodopargrafo">
     <w:name w:val="Default Paragraph Font"/>
     <w:uiPriority w:val="1"/>
     <w:semiHidden/>
     <w:unhideWhenUsed/>
   </w:style>
-  <w:style w:type="table" w:default="1" w:styleId="TableNormal">
+  <w:style w:type="table" w:default="1" w:styleId="Tabelanormal">
     <w:name w:val="Normal Table"/>
     <w:uiPriority w:val="99"/>
     <w:semiHidden/>
@@ -4370,7 +4387,7 @@
       </w:tblCellMar>
     </w:tblPr>
   </w:style>
-  <w:style w:type="numbering" w:default="1" w:styleId="NoList">
+  <w:style w:type="numbering" w:default="1" w:styleId="Semlista">
     <w:name w:val="No List"/>
     <w:uiPriority w:val="99"/>
     <w:semiHidden/>
@@ -4387,10 +4404,10 @@
       </w:tblCellMar>
     </w:tblPr>
   </w:style>
-  <w:style w:type="paragraph" w:styleId="Title">
+  <w:style w:type="paragraph" w:styleId="Ttulo">
     <w:name w:val="Title"/>
     <w:basedOn w:val="Normal"/>
-    <w:next w:val="BodyText"/>
+    <w:next w:val="Corpodetexto"/>
     <w:uiPriority w:val="10"/>
     <w:qFormat/>
     <w:pPr>
@@ -4419,7 +4436,7 @@
       </w:tblCellMar>
     </w:tblPr>
   </w:style>
-  <w:style w:type="paragraph" w:styleId="BodyText">
+  <w:style w:type="paragraph" w:styleId="Corpodetexto">
     <w:name w:val="Body Text"/>
     <w:basedOn w:val="Normal"/>
     <w:qFormat/>
@@ -4429,19 +4446,19 @@
   </w:style>
   <w:style w:type="paragraph" w:customStyle="1" w:styleId="FirstParagraph">
     <w:name w:val="First Paragraph"/>
-    <w:basedOn w:val="BodyText"/>
-    <w:next w:val="BodyText"/>
+    <w:basedOn w:val="Corpodetexto"/>
+    <w:next w:val="Corpodetexto"/>
     <w:qFormat/>
   </w:style>
   <w:style w:type="paragraph" w:customStyle="1" w:styleId="Compact">
     <w:name w:val="Compact"/>
-    <w:basedOn w:val="BodyText"/>
+    <w:basedOn w:val="Corpodetexto"/>
     <w:qFormat/>
     <w:pPr>
       <w:spacing w:before="36" w:after="36"/>
     </w:pPr>
   </w:style>
-  <w:style w:type="paragraph" w:styleId="Subtitle">
+  <w:style w:type="paragraph" w:styleId="Subttulo">
     <w:name w:val="Subtitle"/>
     <w:basedOn w:val="Normal"/>
     <w:next w:val="Normal"/>
@@ -4463,7 +4480,7 @@
   </w:style>
   <w:style w:type="paragraph" w:customStyle="1" w:styleId="Author">
     <w:name w:val="Author"/>
-    <w:next w:val="BodyText"/>
+    <w:next w:val="Corpodetexto"/>
     <w:qFormat/>
     <w:pPr>
       <w:keepNext/>
@@ -4471,9 +4488,9 @@
       <w:jc w:val="center"/>
     </w:pPr>
   </w:style>
-  <w:style w:type="paragraph" w:styleId="Date">
+  <w:style w:type="paragraph" w:styleId="Data">
     <w:name w:val="Date"/>
-    <w:next w:val="BodyText"/>
+    <w:next w:val="Corpodetexto"/>
     <w:qFormat/>
     <w:pPr>
       <w:keepNext/>
@@ -4484,7 +4501,7 @@
   <w:style w:type="paragraph" w:customStyle="1" w:styleId="Abstract">
     <w:name w:val="Abstract"/>
     <w:basedOn w:val="Normal"/>
-    <w:next w:val="BodyText"/>
+    <w:next w:val="Corpodetexto"/>
     <w:qFormat/>
     <w:pPr>
       <w:keepNext/>
@@ -4496,15 +4513,15 @@
       <w:szCs w:val="20"/>
     </w:rPr>
   </w:style>
-  <w:style w:type="paragraph" w:styleId="Bibliography">
+  <w:style w:type="paragraph" w:styleId="Bibliografia">
     <w:name w:val="Bibliography"/>
     <w:basedOn w:val="Normal"/>
     <w:qFormat/>
   </w:style>
-  <w:style w:type="paragraph" w:styleId="BlockText">
+  <w:style w:type="paragraph" w:styleId="Textodebloco">
     <w:name w:val="Block Text"/>
-    <w:basedOn w:val="BodyText"/>
-    <w:next w:val="BodyText"/>
+    <w:basedOn w:val="Corpodetexto"/>
+    <w:next w:val="Corpodetexto"/>
     <w:uiPriority w:val="9"/>
     <w:unhideWhenUsed/>
     <w:qFormat/>
@@ -4513,7 +4530,7 @@
       <w:ind w:left="480" w:right="480"/>
     </w:pPr>
   </w:style>
-  <w:style w:type="paragraph" w:styleId="FootnoteText">
+  <w:style w:type="paragraph" w:styleId="Textodenotaderodap">
     <w:name w:val="footnote text"/>
     <w:basedOn w:val="Normal"/>
     <w:uiPriority w:val="9"/>
@@ -4566,10 +4583,10 @@
     <w:name w:val="Definition"/>
     <w:basedOn w:val="Normal"/>
   </w:style>
-  <w:style w:type="paragraph" w:styleId="Caption">
+  <w:style w:type="paragraph" w:styleId="Legenda">
     <w:name w:val="caption"/>
     <w:basedOn w:val="Normal"/>
-    <w:link w:val="CaptionChar"/>
+    <w:link w:val="LegendaCarter"/>
     <w:pPr>
       <w:spacing w:after="120"/>
     </w:pPr>
@@ -4579,14 +4596,14 @@
   </w:style>
   <w:style w:type="paragraph" w:customStyle="1" w:styleId="TableCaption">
     <w:name w:val="Table Caption"/>
-    <w:basedOn w:val="Caption"/>
+    <w:basedOn w:val="Legenda"/>
     <w:pPr>
       <w:keepNext/>
     </w:pPr>
   </w:style>
   <w:style w:type="paragraph" w:customStyle="1" w:styleId="ImageCaption">
     <w:name w:val="Image Caption"/>
-    <w:basedOn w:val="Caption"/>
+    <w:basedOn w:val="Legenda"/>
   </w:style>
   <w:style w:type="paragraph" w:customStyle="1" w:styleId="Figure">
     <w:name w:val="Figure"/>
@@ -4599,14 +4616,14 @@
       <w:keepNext/>
     </w:pPr>
   </w:style>
-  <w:style w:type="character" w:customStyle="1" w:styleId="CaptionChar">
-    <w:name w:val="Caption Char"/>
-    <w:basedOn w:val="DefaultParagraphFont"/>
-    <w:link w:val="Caption"/>
+  <w:style w:type="character" w:customStyle="1" w:styleId="LegendaCarter">
+    <w:name w:val="Legenda Caráter"/>
+    <w:basedOn w:val="Tipodeletrapredefinidodopargrafo"/>
+    <w:link w:val="Legenda"/>
   </w:style>
   <w:style w:type="character" w:customStyle="1" w:styleId="VerbatimChar">
     <w:name w:val="Verbatim Char"/>
-    <w:basedOn w:val="CaptionChar"/>
+    <w:basedOn w:val="LegendaCarter"/>
     <w:link w:val="SourceCode"/>
     <w:rPr>
       <w:rFonts w:ascii="Consolas" w:hAnsi="Consolas"/>
@@ -4615,26 +4632,26 @@
   </w:style>
   <w:style w:type="character" w:customStyle="1" w:styleId="SectionNumber">
     <w:name w:val="Section Number"/>
-    <w:basedOn w:val="CaptionChar"/>
-  </w:style>
-  <w:style w:type="character" w:styleId="FootnoteReference">
+    <w:basedOn w:val="LegendaCarter"/>
+  </w:style>
+  <w:style w:type="character" w:styleId="Refdenotaderodap">
     <w:name w:val="footnote reference"/>
-    <w:basedOn w:val="CaptionChar"/>
+    <w:basedOn w:val="LegendaCarter"/>
     <w:rPr>
       <w:vertAlign w:val="superscript"/>
     </w:rPr>
   </w:style>
-  <w:style w:type="character" w:styleId="Hyperlink">
+  <w:style w:type="character" w:styleId="Hiperligao">
     <w:name w:val="Hyperlink"/>
-    <w:basedOn w:val="CaptionChar"/>
+    <w:basedOn w:val="LegendaCarter"/>
     <w:rPr>
       <w:color w:val="4F81BD" w:themeColor="accent1"/>
     </w:rPr>
   </w:style>
-  <w:style w:type="paragraph" w:styleId="TOCHeading">
+  <w:style w:type="paragraph" w:styleId="Cabealhodondice">
     <w:name w:val="TOC Heading"/>
-    <w:basedOn w:val="Heading1"/>
-    <w:next w:val="BodyText"/>
+    <w:basedOn w:val="Ttulo1"/>
+    <w:next w:val="Corpodetexto"/>
     <w:uiPriority w:val="39"/>
     <w:unhideWhenUsed/>
     <w:qFormat/>
@@ -4944,10 +4961,10 @@
       <w:sz w:val="22"/>
     </w:rPr>
   </w:style>
-  <w:style w:type="paragraph" w:styleId="HTMLPreformatted">
+  <w:style w:type="paragraph" w:styleId="HTMLpr-formatado">
     <w:name w:val="HTML Preformatted"/>
     <w:basedOn w:val="Normal"/>
-    <w:link w:val="HTMLPreformattedChar"/>
+    <w:link w:val="HTMLpr-formatadoCarter"/>
     <w:uiPriority w:val="99"/>
     <w:semiHidden/>
     <w:unhideWhenUsed/>
@@ -4980,10 +4997,10 @@
       <w:lang w:val="pt-PT"/>
     </w:rPr>
   </w:style>
-  <w:style w:type="character" w:customStyle="1" w:styleId="HTMLPreformattedChar">
-    <w:name w:val="HTML Preformatted Char"/>
-    <w:basedOn w:val="DefaultParagraphFont"/>
-    <w:link w:val="HTMLPreformatted"/>
+  <w:style w:type="character" w:customStyle="1" w:styleId="HTMLpr-formatadoCarter">
+    <w:name w:val="HTML pré-formatado Caráter"/>
+    <w:basedOn w:val="Tipodeletrapredefinidodopargrafo"/>
+    <w:link w:val="HTMLpr-formatado"/>
     <w:uiPriority w:val="99"/>
     <w:semiHidden/>
     <w:rsid w:val="0021095C"/>

</xml_diff>